<commit_message>
Updated Personas still WIP
</commit_message>
<xml_diff>
--- a/SecondDeliverable.docx
+++ b/SecondDeliverable.docx
@@ -2064,7 +2064,7 @@
       <w:tr>
         <w:tc>
           <w:tcPr>
-            <w:tcW w:w="1915" w:type="dxa"/>
+            <w:tcW w:w="1894" w:type="dxa"/>
           </w:tcPr>
           <w:p>
             <w:r>
@@ -2074,7 +2074,7 @@
         </w:tc>
         <w:tc>
           <w:tcPr>
-            <w:tcW w:w="1915" w:type="dxa"/>
+            <w:tcW w:w="1901" w:type="dxa"/>
           </w:tcPr>
           <w:p>
             <w:r>
@@ -2084,7 +2084,7 @@
         </w:tc>
         <w:tc>
           <w:tcPr>
-            <w:tcW w:w="1915" w:type="dxa"/>
+            <w:tcW w:w="1877" w:type="dxa"/>
           </w:tcPr>
           <w:p>
             <w:r>
@@ -2094,7 +2094,7 @@
         </w:tc>
         <w:tc>
           <w:tcPr>
-            <w:tcW w:w="1915" w:type="dxa"/>
+            <w:tcW w:w="1896" w:type="dxa"/>
           </w:tcPr>
           <w:p>
             <w:r>
@@ -2104,7 +2104,7 @@
         </w:tc>
         <w:tc>
           <w:tcPr>
-            <w:tcW w:w="1916" w:type="dxa"/>
+            <w:tcW w:w="2008" w:type="dxa"/>
           </w:tcPr>
           <w:p>
             <w:r>
@@ -2116,7 +2116,7 @@
       <w:tr>
         <w:tc>
           <w:tcPr>
-            <w:tcW w:w="1915" w:type="dxa"/>
+            <w:tcW w:w="1894" w:type="dxa"/>
           </w:tcPr>
           <w:p>
             <w:r>
@@ -2126,7 +2126,7 @@
         </w:tc>
         <w:tc>
           <w:tcPr>
-            <w:tcW w:w="1915" w:type="dxa"/>
+            <w:tcW w:w="1901" w:type="dxa"/>
           </w:tcPr>
           <w:p>
             <w:r>
@@ -2136,7 +2136,7 @@
         </w:tc>
         <w:tc>
           <w:tcPr>
-            <w:tcW w:w="1915" w:type="dxa"/>
+            <w:tcW w:w="1877" w:type="dxa"/>
           </w:tcPr>
           <w:p>
             <w:r>
@@ -2146,7 +2146,7 @@
         </w:tc>
         <w:tc>
           <w:tcPr>
-            <w:tcW w:w="1915" w:type="dxa"/>
+            <w:tcW w:w="1896" w:type="dxa"/>
           </w:tcPr>
           <w:p>
             <w:proofErr w:type="spellStart"/>
@@ -2161,7 +2161,7 @@
         </w:tc>
         <w:tc>
           <w:tcPr>
-            <w:tcW w:w="1916" w:type="dxa"/>
+            <w:tcW w:w="2008" w:type="dxa"/>
           </w:tcPr>
           <w:p>
             <w:proofErr w:type="gramStart"/>
@@ -2175,7 +2175,7 @@
       <w:tr>
         <w:tc>
           <w:tcPr>
-            <w:tcW w:w="1915" w:type="dxa"/>
+            <w:tcW w:w="1894" w:type="dxa"/>
           </w:tcPr>
           <w:p>
             <w:r>
@@ -2185,7 +2185,7 @@
         </w:tc>
         <w:tc>
           <w:tcPr>
-            <w:tcW w:w="1915" w:type="dxa"/>
+            <w:tcW w:w="1901" w:type="dxa"/>
           </w:tcPr>
           <w:p>
             <w:r>
@@ -2195,13 +2195,13 @@
         </w:tc>
         <w:tc>
           <w:tcPr>
-            <w:tcW w:w="1915" w:type="dxa"/>
-          </w:tcPr>
-          <w:p/>
-        </w:tc>
-        <w:tc>
-          <w:tcPr>
-            <w:tcW w:w="1915" w:type="dxa"/>
+            <w:tcW w:w="1877" w:type="dxa"/>
+          </w:tcPr>
+          <w:p/>
+        </w:tc>
+        <w:tc>
+          <w:tcPr>
+            <w:tcW w:w="1896" w:type="dxa"/>
           </w:tcPr>
           <w:p>
             <w:proofErr w:type="spellStart"/>
@@ -2216,7 +2216,7 @@
         </w:tc>
         <w:tc>
           <w:tcPr>
-            <w:tcW w:w="1916" w:type="dxa"/>
+            <w:tcW w:w="2008" w:type="dxa"/>
           </w:tcPr>
           <w:p>
             <w:r>
@@ -2228,7 +2228,7 @@
       <w:tr>
         <w:tc>
           <w:tcPr>
-            <w:tcW w:w="1915" w:type="dxa"/>
+            <w:tcW w:w="1894" w:type="dxa"/>
           </w:tcPr>
           <w:p>
             <w:r>
@@ -2238,7 +2238,7 @@
         </w:tc>
         <w:tc>
           <w:tcPr>
-            <w:tcW w:w="1915" w:type="dxa"/>
+            <w:tcW w:w="1901" w:type="dxa"/>
           </w:tcPr>
           <w:p>
             <w:r>
@@ -2248,13 +2248,13 @@
         </w:tc>
         <w:tc>
           <w:tcPr>
-            <w:tcW w:w="1915" w:type="dxa"/>
-          </w:tcPr>
-          <w:p/>
-        </w:tc>
-        <w:tc>
-          <w:tcPr>
-            <w:tcW w:w="1915" w:type="dxa"/>
+            <w:tcW w:w="1877" w:type="dxa"/>
+          </w:tcPr>
+          <w:p/>
+        </w:tc>
+        <w:tc>
+          <w:tcPr>
+            <w:tcW w:w="1896" w:type="dxa"/>
           </w:tcPr>
           <w:p>
             <w:proofErr w:type="gramStart"/>
@@ -2266,7 +2266,7 @@
         </w:tc>
         <w:tc>
           <w:tcPr>
-            <w:tcW w:w="1916" w:type="dxa"/>
+            <w:tcW w:w="2008" w:type="dxa"/>
           </w:tcPr>
           <w:p>
             <w:r>
@@ -2278,7 +2278,7 @@
       <w:tr>
         <w:tc>
           <w:tcPr>
-            <w:tcW w:w="1915" w:type="dxa"/>
+            <w:tcW w:w="1894" w:type="dxa"/>
           </w:tcPr>
           <w:p>
             <w:r>
@@ -2288,7 +2288,7 @@
         </w:tc>
         <w:tc>
           <w:tcPr>
-            <w:tcW w:w="1915" w:type="dxa"/>
+            <w:tcW w:w="1901" w:type="dxa"/>
           </w:tcPr>
           <w:p>
             <w:proofErr w:type="gramStart"/>
@@ -2300,13 +2300,13 @@
         </w:tc>
         <w:tc>
           <w:tcPr>
-            <w:tcW w:w="1915" w:type="dxa"/>
-          </w:tcPr>
-          <w:p/>
-        </w:tc>
-        <w:tc>
-          <w:tcPr>
-            <w:tcW w:w="1915" w:type="dxa"/>
+            <w:tcW w:w="1877" w:type="dxa"/>
+          </w:tcPr>
+          <w:p/>
+        </w:tc>
+        <w:tc>
+          <w:tcPr>
+            <w:tcW w:w="1896" w:type="dxa"/>
           </w:tcPr>
           <w:p>
             <w:r>
@@ -2316,7 +2316,7 @@
         </w:tc>
         <w:tc>
           <w:tcPr>
-            <w:tcW w:w="1916" w:type="dxa"/>
+            <w:tcW w:w="2008" w:type="dxa"/>
           </w:tcPr>
           <w:p>
             <w:r>
@@ -2328,7 +2328,7 @@
       <w:tr>
         <w:tc>
           <w:tcPr>
-            <w:tcW w:w="1915" w:type="dxa"/>
+            <w:tcW w:w="1894" w:type="dxa"/>
           </w:tcPr>
           <w:p>
             <w:r>
@@ -2338,7 +2338,7 @@
         </w:tc>
         <w:tc>
           <w:tcPr>
-            <w:tcW w:w="1915" w:type="dxa"/>
+            <w:tcW w:w="1901" w:type="dxa"/>
           </w:tcPr>
           <w:p>
             <w:r>
@@ -2348,13 +2348,13 @@
         </w:tc>
         <w:tc>
           <w:tcPr>
-            <w:tcW w:w="1915" w:type="dxa"/>
-          </w:tcPr>
-          <w:p/>
-        </w:tc>
-        <w:tc>
-          <w:tcPr>
-            <w:tcW w:w="1915" w:type="dxa"/>
+            <w:tcW w:w="1877" w:type="dxa"/>
+          </w:tcPr>
+          <w:p/>
+        </w:tc>
+        <w:tc>
+          <w:tcPr>
+            <w:tcW w:w="1896" w:type="dxa"/>
           </w:tcPr>
           <w:p>
             <w:r>
@@ -2364,7 +2364,7 @@
         </w:tc>
         <w:tc>
           <w:tcPr>
-            <w:tcW w:w="1916" w:type="dxa"/>
+            <w:tcW w:w="2008" w:type="dxa"/>
           </w:tcPr>
           <w:p>
             <w:r>
@@ -2376,13 +2376,13 @@
       <w:tr>
         <w:tc>
           <w:tcPr>
-            <w:tcW w:w="1915" w:type="dxa"/>
-          </w:tcPr>
-          <w:p/>
-        </w:tc>
-        <w:tc>
-          <w:tcPr>
-            <w:tcW w:w="1915" w:type="dxa"/>
+            <w:tcW w:w="1894" w:type="dxa"/>
+          </w:tcPr>
+          <w:p/>
+        </w:tc>
+        <w:tc>
+          <w:tcPr>
+            <w:tcW w:w="1901" w:type="dxa"/>
           </w:tcPr>
           <w:p>
             <w:r>
@@ -2392,13 +2392,13 @@
         </w:tc>
         <w:tc>
           <w:tcPr>
-            <w:tcW w:w="1915" w:type="dxa"/>
-          </w:tcPr>
-          <w:p/>
-        </w:tc>
-        <w:tc>
-          <w:tcPr>
-            <w:tcW w:w="1915" w:type="dxa"/>
+            <w:tcW w:w="1877" w:type="dxa"/>
+          </w:tcPr>
+          <w:p/>
+        </w:tc>
+        <w:tc>
+          <w:tcPr>
+            <w:tcW w:w="1896" w:type="dxa"/>
           </w:tcPr>
           <w:p>
             <w:proofErr w:type="gramStart"/>
@@ -2410,7 +2410,7 @@
         </w:tc>
         <w:tc>
           <w:tcPr>
-            <w:tcW w:w="1916" w:type="dxa"/>
+            <w:tcW w:w="2008" w:type="dxa"/>
           </w:tcPr>
           <w:p>
             <w:r>
@@ -2422,13 +2422,13 @@
       <w:tr>
         <w:tc>
           <w:tcPr>
-            <w:tcW w:w="1915" w:type="dxa"/>
-          </w:tcPr>
-          <w:p/>
-        </w:tc>
-        <w:tc>
-          <w:tcPr>
-            <w:tcW w:w="1915" w:type="dxa"/>
+            <w:tcW w:w="1894" w:type="dxa"/>
+          </w:tcPr>
+          <w:p/>
+        </w:tc>
+        <w:tc>
+          <w:tcPr>
+            <w:tcW w:w="1901" w:type="dxa"/>
           </w:tcPr>
           <w:p>
             <w:proofErr w:type="gramStart"/>
@@ -2440,13 +2440,13 @@
         </w:tc>
         <w:tc>
           <w:tcPr>
-            <w:tcW w:w="1915" w:type="dxa"/>
-          </w:tcPr>
-          <w:p/>
-        </w:tc>
-        <w:tc>
-          <w:tcPr>
-            <w:tcW w:w="1915" w:type="dxa"/>
+            <w:tcW w:w="1877" w:type="dxa"/>
+          </w:tcPr>
+          <w:p/>
+        </w:tc>
+        <w:tc>
+          <w:tcPr>
+            <w:tcW w:w="1896" w:type="dxa"/>
           </w:tcPr>
           <w:p>
             <w:r>
@@ -2461,7 +2461,7 @@
         </w:tc>
         <w:tc>
           <w:tcPr>
-            <w:tcW w:w="1916" w:type="dxa"/>
+            <w:tcW w:w="2008" w:type="dxa"/>
           </w:tcPr>
           <w:p>
             <w:proofErr w:type="gramStart"/>
@@ -2475,13 +2475,13 @@
       <w:tr>
         <w:tc>
           <w:tcPr>
-            <w:tcW w:w="1915" w:type="dxa"/>
-          </w:tcPr>
-          <w:p/>
-        </w:tc>
-        <w:tc>
-          <w:tcPr>
-            <w:tcW w:w="1915" w:type="dxa"/>
+            <w:tcW w:w="1894" w:type="dxa"/>
+          </w:tcPr>
+          <w:p/>
+        </w:tc>
+        <w:tc>
+          <w:tcPr>
+            <w:tcW w:w="1901" w:type="dxa"/>
           </w:tcPr>
           <w:p>
             <w:proofErr w:type="gramStart"/>
@@ -2493,19 +2493,19 @@
         </w:tc>
         <w:tc>
           <w:tcPr>
-            <w:tcW w:w="1915" w:type="dxa"/>
-          </w:tcPr>
-          <w:p/>
-        </w:tc>
-        <w:tc>
-          <w:tcPr>
-            <w:tcW w:w="1915" w:type="dxa"/>
-          </w:tcPr>
-          <w:p/>
-        </w:tc>
-        <w:tc>
-          <w:tcPr>
-            <w:tcW w:w="1916" w:type="dxa"/>
+            <w:tcW w:w="1877" w:type="dxa"/>
+          </w:tcPr>
+          <w:p/>
+        </w:tc>
+        <w:tc>
+          <w:tcPr>
+            <w:tcW w:w="1896" w:type="dxa"/>
+          </w:tcPr>
+          <w:p/>
+        </w:tc>
+        <w:tc>
+          <w:tcPr>
+            <w:tcW w:w="2008" w:type="dxa"/>
           </w:tcPr>
           <w:p>
             <w:r>
@@ -2517,13 +2517,13 @@
       <w:tr>
         <w:tc>
           <w:tcPr>
-            <w:tcW w:w="1915" w:type="dxa"/>
-          </w:tcPr>
-          <w:p/>
-        </w:tc>
-        <w:tc>
-          <w:tcPr>
-            <w:tcW w:w="1915" w:type="dxa"/>
+            <w:tcW w:w="1894" w:type="dxa"/>
+          </w:tcPr>
+          <w:p/>
+        </w:tc>
+        <w:tc>
+          <w:tcPr>
+            <w:tcW w:w="1901" w:type="dxa"/>
           </w:tcPr>
           <w:p>
             <w:proofErr w:type="gramStart"/>
@@ -2535,19 +2535,19 @@
         </w:tc>
         <w:tc>
           <w:tcPr>
-            <w:tcW w:w="1915" w:type="dxa"/>
-          </w:tcPr>
-          <w:p/>
-        </w:tc>
-        <w:tc>
-          <w:tcPr>
-            <w:tcW w:w="1915" w:type="dxa"/>
-          </w:tcPr>
-          <w:p/>
-        </w:tc>
-        <w:tc>
-          <w:tcPr>
-            <w:tcW w:w="1916" w:type="dxa"/>
+            <w:tcW w:w="1877" w:type="dxa"/>
+          </w:tcPr>
+          <w:p/>
+        </w:tc>
+        <w:tc>
+          <w:tcPr>
+            <w:tcW w:w="1896" w:type="dxa"/>
+          </w:tcPr>
+          <w:p/>
+        </w:tc>
+        <w:tc>
+          <w:tcPr>
+            <w:tcW w:w="2008" w:type="dxa"/>
           </w:tcPr>
           <w:p>
             <w:r>
@@ -2559,13 +2559,13 @@
       <w:tr>
         <w:tc>
           <w:tcPr>
-            <w:tcW w:w="1915" w:type="dxa"/>
-          </w:tcPr>
-          <w:p/>
-        </w:tc>
-        <w:tc>
-          <w:tcPr>
-            <w:tcW w:w="1915" w:type="dxa"/>
+            <w:tcW w:w="1894" w:type="dxa"/>
+          </w:tcPr>
+          <w:p/>
+        </w:tc>
+        <w:tc>
+          <w:tcPr>
+            <w:tcW w:w="1901" w:type="dxa"/>
           </w:tcPr>
           <w:p>
             <w:r>
@@ -2575,19 +2575,19 @@
         </w:tc>
         <w:tc>
           <w:tcPr>
-            <w:tcW w:w="1915" w:type="dxa"/>
-          </w:tcPr>
-          <w:p/>
-        </w:tc>
-        <w:tc>
-          <w:tcPr>
-            <w:tcW w:w="1915" w:type="dxa"/>
-          </w:tcPr>
-          <w:p/>
-        </w:tc>
-        <w:tc>
-          <w:tcPr>
-            <w:tcW w:w="1916" w:type="dxa"/>
+            <w:tcW w:w="1877" w:type="dxa"/>
+          </w:tcPr>
+          <w:p/>
+        </w:tc>
+        <w:tc>
+          <w:tcPr>
+            <w:tcW w:w="1896" w:type="dxa"/>
+          </w:tcPr>
+          <w:p/>
+        </w:tc>
+        <w:tc>
+          <w:tcPr>
+            <w:tcW w:w="2008" w:type="dxa"/>
           </w:tcPr>
           <w:p>
             <w:proofErr w:type="gramStart"/>
@@ -2601,13 +2601,13 @@
       <w:tr>
         <w:tc>
           <w:tcPr>
-            <w:tcW w:w="1915" w:type="dxa"/>
-          </w:tcPr>
-          <w:p/>
-        </w:tc>
-        <w:tc>
-          <w:tcPr>
-            <w:tcW w:w="1915" w:type="dxa"/>
+            <w:tcW w:w="1894" w:type="dxa"/>
+          </w:tcPr>
+          <w:p/>
+        </w:tc>
+        <w:tc>
+          <w:tcPr>
+            <w:tcW w:w="1901" w:type="dxa"/>
           </w:tcPr>
           <w:p>
             <w:proofErr w:type="gramStart"/>
@@ -2619,33 +2619,33 @@
         </w:tc>
         <w:tc>
           <w:tcPr>
-            <w:tcW w:w="1915" w:type="dxa"/>
-          </w:tcPr>
-          <w:p/>
-        </w:tc>
-        <w:tc>
-          <w:tcPr>
-            <w:tcW w:w="1915" w:type="dxa"/>
-          </w:tcPr>
-          <w:p/>
-        </w:tc>
-        <w:tc>
-          <w:tcPr>
-            <w:tcW w:w="1916" w:type="dxa"/>
-          </w:tcPr>
-          <w:p/>
-        </w:tc>
-      </w:tr>
-      <w:tr>
-        <w:tc>
-          <w:tcPr>
-            <w:tcW w:w="1915" w:type="dxa"/>
-          </w:tcPr>
-          <w:p/>
-        </w:tc>
-        <w:tc>
-          <w:tcPr>
-            <w:tcW w:w="1915" w:type="dxa"/>
+            <w:tcW w:w="1877" w:type="dxa"/>
+          </w:tcPr>
+          <w:p/>
+        </w:tc>
+        <w:tc>
+          <w:tcPr>
+            <w:tcW w:w="1896" w:type="dxa"/>
+          </w:tcPr>
+          <w:p/>
+        </w:tc>
+        <w:tc>
+          <w:tcPr>
+            <w:tcW w:w="2008" w:type="dxa"/>
+          </w:tcPr>
+          <w:p/>
+        </w:tc>
+      </w:tr>
+      <w:tr>
+        <w:tc>
+          <w:tcPr>
+            <w:tcW w:w="1894" w:type="dxa"/>
+          </w:tcPr>
+          <w:p/>
+        </w:tc>
+        <w:tc>
+          <w:tcPr>
+            <w:tcW w:w="1901" w:type="dxa"/>
           </w:tcPr>
           <w:p>
             <w:r>
@@ -2655,33 +2655,33 @@
         </w:tc>
         <w:tc>
           <w:tcPr>
-            <w:tcW w:w="1915" w:type="dxa"/>
-          </w:tcPr>
-          <w:p/>
-        </w:tc>
-        <w:tc>
-          <w:tcPr>
-            <w:tcW w:w="1915" w:type="dxa"/>
-          </w:tcPr>
-          <w:p/>
-        </w:tc>
-        <w:tc>
-          <w:tcPr>
-            <w:tcW w:w="1916" w:type="dxa"/>
-          </w:tcPr>
-          <w:p/>
-        </w:tc>
-      </w:tr>
-      <w:tr>
-        <w:tc>
-          <w:tcPr>
-            <w:tcW w:w="1915" w:type="dxa"/>
-          </w:tcPr>
-          <w:p/>
-        </w:tc>
-        <w:tc>
-          <w:tcPr>
-            <w:tcW w:w="1915" w:type="dxa"/>
+            <w:tcW w:w="1877" w:type="dxa"/>
+          </w:tcPr>
+          <w:p/>
+        </w:tc>
+        <w:tc>
+          <w:tcPr>
+            <w:tcW w:w="1896" w:type="dxa"/>
+          </w:tcPr>
+          <w:p/>
+        </w:tc>
+        <w:tc>
+          <w:tcPr>
+            <w:tcW w:w="2008" w:type="dxa"/>
+          </w:tcPr>
+          <w:p/>
+        </w:tc>
+      </w:tr>
+      <w:tr>
+        <w:tc>
+          <w:tcPr>
+            <w:tcW w:w="1894" w:type="dxa"/>
+          </w:tcPr>
+          <w:p/>
+        </w:tc>
+        <w:tc>
+          <w:tcPr>
+            <w:tcW w:w="1901" w:type="dxa"/>
           </w:tcPr>
           <w:p>
             <w:r>
@@ -2691,33 +2691,33 @@
         </w:tc>
         <w:tc>
           <w:tcPr>
-            <w:tcW w:w="1915" w:type="dxa"/>
-          </w:tcPr>
-          <w:p/>
-        </w:tc>
-        <w:tc>
-          <w:tcPr>
-            <w:tcW w:w="1915" w:type="dxa"/>
-          </w:tcPr>
-          <w:p/>
-        </w:tc>
-        <w:tc>
-          <w:tcPr>
-            <w:tcW w:w="1916" w:type="dxa"/>
-          </w:tcPr>
-          <w:p/>
-        </w:tc>
-      </w:tr>
-      <w:tr>
-        <w:tc>
-          <w:tcPr>
-            <w:tcW w:w="1915" w:type="dxa"/>
-          </w:tcPr>
-          <w:p/>
-        </w:tc>
-        <w:tc>
-          <w:tcPr>
-            <w:tcW w:w="1915" w:type="dxa"/>
+            <w:tcW w:w="1877" w:type="dxa"/>
+          </w:tcPr>
+          <w:p/>
+        </w:tc>
+        <w:tc>
+          <w:tcPr>
+            <w:tcW w:w="1896" w:type="dxa"/>
+          </w:tcPr>
+          <w:p/>
+        </w:tc>
+        <w:tc>
+          <w:tcPr>
+            <w:tcW w:w="2008" w:type="dxa"/>
+          </w:tcPr>
+          <w:p/>
+        </w:tc>
+      </w:tr>
+      <w:tr>
+        <w:tc>
+          <w:tcPr>
+            <w:tcW w:w="1894" w:type="dxa"/>
+          </w:tcPr>
+          <w:p/>
+        </w:tc>
+        <w:tc>
+          <w:tcPr>
+            <w:tcW w:w="1901" w:type="dxa"/>
           </w:tcPr>
           <w:p>
             <w:r>
@@ -2727,33 +2727,33 @@
         </w:tc>
         <w:tc>
           <w:tcPr>
-            <w:tcW w:w="1915" w:type="dxa"/>
-          </w:tcPr>
-          <w:p/>
-        </w:tc>
-        <w:tc>
-          <w:tcPr>
-            <w:tcW w:w="1915" w:type="dxa"/>
-          </w:tcPr>
-          <w:p/>
-        </w:tc>
-        <w:tc>
-          <w:tcPr>
-            <w:tcW w:w="1916" w:type="dxa"/>
-          </w:tcPr>
-          <w:p/>
-        </w:tc>
-      </w:tr>
-      <w:tr>
-        <w:tc>
-          <w:tcPr>
-            <w:tcW w:w="1915" w:type="dxa"/>
-          </w:tcPr>
-          <w:p/>
-        </w:tc>
-        <w:tc>
-          <w:tcPr>
-            <w:tcW w:w="1915" w:type="dxa"/>
+            <w:tcW w:w="1877" w:type="dxa"/>
+          </w:tcPr>
+          <w:p/>
+        </w:tc>
+        <w:tc>
+          <w:tcPr>
+            <w:tcW w:w="1896" w:type="dxa"/>
+          </w:tcPr>
+          <w:p/>
+        </w:tc>
+        <w:tc>
+          <w:tcPr>
+            <w:tcW w:w="2008" w:type="dxa"/>
+          </w:tcPr>
+          <w:p/>
+        </w:tc>
+      </w:tr>
+      <w:tr>
+        <w:tc>
+          <w:tcPr>
+            <w:tcW w:w="1894" w:type="dxa"/>
+          </w:tcPr>
+          <w:p/>
+        </w:tc>
+        <w:tc>
+          <w:tcPr>
+            <w:tcW w:w="1901" w:type="dxa"/>
           </w:tcPr>
           <w:p>
             <w:r>
@@ -2763,366 +2763,185 @@
         </w:tc>
         <w:tc>
           <w:tcPr>
-            <w:tcW w:w="1915" w:type="dxa"/>
-          </w:tcPr>
-          <w:p/>
-        </w:tc>
-        <w:tc>
-          <w:tcPr>
-            <w:tcW w:w="1915" w:type="dxa"/>
-          </w:tcPr>
-          <w:p/>
-        </w:tc>
-        <w:tc>
-          <w:tcPr>
-            <w:tcW w:w="1916" w:type="dxa"/>
-          </w:tcPr>
-          <w:p/>
-        </w:tc>
-      </w:tr>
-      <w:tr>
-        <w:tc>
-          <w:tcPr>
-            <w:tcW w:w="1915" w:type="dxa"/>
-          </w:tcPr>
-          <w:p/>
-        </w:tc>
-        <w:tc>
-          <w:tcPr>
-            <w:tcW w:w="1915" w:type="dxa"/>
-          </w:tcPr>
-          <w:p/>
-        </w:tc>
-        <w:tc>
-          <w:tcPr>
-            <w:tcW w:w="1915" w:type="dxa"/>
-          </w:tcPr>
-          <w:p/>
-        </w:tc>
-        <w:tc>
-          <w:tcPr>
-            <w:tcW w:w="1915" w:type="dxa"/>
-          </w:tcPr>
-          <w:p/>
-        </w:tc>
-        <w:tc>
-          <w:tcPr>
-            <w:tcW w:w="1916" w:type="dxa"/>
-          </w:tcPr>
-          <w:p/>
-        </w:tc>
-      </w:tr>
-      <w:tr>
-        <w:tc>
-          <w:tcPr>
-            <w:tcW w:w="1915" w:type="dxa"/>
-          </w:tcPr>
-          <w:p/>
-        </w:tc>
-        <w:tc>
-          <w:tcPr>
-            <w:tcW w:w="1915" w:type="dxa"/>
-          </w:tcPr>
-          <w:p/>
-        </w:tc>
-        <w:tc>
-          <w:tcPr>
-            <w:tcW w:w="1915" w:type="dxa"/>
-          </w:tcPr>
-          <w:p/>
-        </w:tc>
-        <w:tc>
-          <w:tcPr>
-            <w:tcW w:w="1915" w:type="dxa"/>
-          </w:tcPr>
-          <w:p/>
-        </w:tc>
-        <w:tc>
-          <w:tcPr>
-            <w:tcW w:w="1916" w:type="dxa"/>
-          </w:tcPr>
-          <w:p/>
-        </w:tc>
-      </w:tr>
-      <w:tr>
-        <w:tc>
-          <w:tcPr>
-            <w:tcW w:w="1915" w:type="dxa"/>
-          </w:tcPr>
-          <w:p/>
-        </w:tc>
-        <w:tc>
-          <w:tcPr>
-            <w:tcW w:w="1915" w:type="dxa"/>
-          </w:tcPr>
-          <w:p/>
-        </w:tc>
-        <w:tc>
-          <w:tcPr>
-            <w:tcW w:w="1915" w:type="dxa"/>
-          </w:tcPr>
-          <w:p/>
-        </w:tc>
-        <w:tc>
-          <w:tcPr>
-            <w:tcW w:w="1915" w:type="dxa"/>
-          </w:tcPr>
-          <w:p/>
-        </w:tc>
-        <w:tc>
-          <w:tcPr>
-            <w:tcW w:w="1916" w:type="dxa"/>
-          </w:tcPr>
-          <w:p/>
-        </w:tc>
-      </w:tr>
-      <w:tr>
-        <w:tc>
-          <w:tcPr>
-            <w:tcW w:w="1915" w:type="dxa"/>
-          </w:tcPr>
-          <w:p/>
-        </w:tc>
-        <w:tc>
-          <w:tcPr>
-            <w:tcW w:w="1915" w:type="dxa"/>
-          </w:tcPr>
-          <w:p/>
-        </w:tc>
-        <w:tc>
-          <w:tcPr>
-            <w:tcW w:w="1915" w:type="dxa"/>
-          </w:tcPr>
-          <w:p/>
-        </w:tc>
-        <w:tc>
-          <w:tcPr>
-            <w:tcW w:w="1915" w:type="dxa"/>
-          </w:tcPr>
-          <w:p/>
-        </w:tc>
-        <w:tc>
-          <w:tcPr>
-            <w:tcW w:w="1916" w:type="dxa"/>
-          </w:tcPr>
-          <w:p/>
-        </w:tc>
-      </w:tr>
-      <w:tr>
-        <w:tc>
-          <w:tcPr>
-            <w:tcW w:w="1915" w:type="dxa"/>
-          </w:tcPr>
-          <w:p/>
-        </w:tc>
-        <w:tc>
-          <w:tcPr>
-            <w:tcW w:w="1915" w:type="dxa"/>
-          </w:tcPr>
-          <w:p/>
-        </w:tc>
-        <w:tc>
-          <w:tcPr>
-            <w:tcW w:w="1915" w:type="dxa"/>
-          </w:tcPr>
-          <w:p/>
-        </w:tc>
-        <w:tc>
-          <w:tcPr>
-            <w:tcW w:w="1915" w:type="dxa"/>
-          </w:tcPr>
-          <w:p/>
-        </w:tc>
-        <w:tc>
-          <w:tcPr>
-            <w:tcW w:w="1916" w:type="dxa"/>
-          </w:tcPr>
-          <w:p/>
-        </w:tc>
-      </w:tr>
-      <w:tr>
-        <w:tc>
-          <w:tcPr>
-            <w:tcW w:w="1915" w:type="dxa"/>
-          </w:tcPr>
-          <w:p/>
-        </w:tc>
-        <w:tc>
-          <w:tcPr>
-            <w:tcW w:w="1915" w:type="dxa"/>
-          </w:tcPr>
-          <w:p/>
-        </w:tc>
-        <w:tc>
-          <w:tcPr>
-            <w:tcW w:w="1915" w:type="dxa"/>
-          </w:tcPr>
-          <w:p/>
-        </w:tc>
-        <w:tc>
-          <w:tcPr>
-            <w:tcW w:w="1915" w:type="dxa"/>
-          </w:tcPr>
-          <w:p/>
-        </w:tc>
-        <w:tc>
-          <w:tcPr>
-            <w:tcW w:w="1916" w:type="dxa"/>
-          </w:tcPr>
-          <w:p/>
-        </w:tc>
-      </w:tr>
-    </w:tbl>
-    <w:p/>
-    <w:tbl>
-      <w:tblPr>
-        <w:tblStyle w:val="TableGrid"/>
-        <w:tblW w:w="0" w:type="auto"/>
-        <w:tblLook w:val="00BF"/>
-      </w:tblPr>
-      <w:tblGrid>
-        <w:gridCol w:w="4788"/>
-        <w:gridCol w:w="4788"/>
-      </w:tblGrid>
-      <w:tr>
-        <w:tc>
-          <w:tcPr>
-            <w:tcW w:w="4788" w:type="dxa"/>
-          </w:tcPr>
-          <w:p>
-            <w:r>
-              <w:t>Directory</w:t>
-            </w:r>
-          </w:p>
-        </w:tc>
-        <w:tc>
-          <w:tcPr>
-            <w:tcW w:w="4788" w:type="dxa"/>
-          </w:tcPr>
-          <w:p/>
-        </w:tc>
-      </w:tr>
-      <w:tr>
-        <w:tc>
-          <w:tcPr>
-            <w:tcW w:w="4788" w:type="dxa"/>
-          </w:tcPr>
-          <w:p>
-            <w:r>
-              <w:t>Mission Statement</w:t>
-            </w:r>
-          </w:p>
-        </w:tc>
-        <w:tc>
-          <w:tcPr>
-            <w:tcW w:w="4788" w:type="dxa"/>
-          </w:tcPr>
-          <w:p/>
-        </w:tc>
-      </w:tr>
-      <w:tr>
-        <w:tc>
-          <w:tcPr>
-            <w:tcW w:w="4788" w:type="dxa"/>
-          </w:tcPr>
-          <w:p>
-            <w:r>
-              <w:t>History</w:t>
-            </w:r>
-          </w:p>
-        </w:tc>
-        <w:tc>
-          <w:tcPr>
-            <w:tcW w:w="4788" w:type="dxa"/>
-          </w:tcPr>
-          <w:p/>
-        </w:tc>
-      </w:tr>
-      <w:tr>
-        <w:tc>
-          <w:tcPr>
-            <w:tcW w:w="4788" w:type="dxa"/>
-          </w:tcPr>
-          <w:p>
-            <w:r>
-              <w:t>Strategic Planning</w:t>
-            </w:r>
-          </w:p>
-        </w:tc>
-        <w:tc>
-          <w:tcPr>
-            <w:tcW w:w="4788" w:type="dxa"/>
-          </w:tcPr>
-          <w:p/>
-        </w:tc>
-      </w:tr>
-      <w:tr>
-        <w:tc>
-          <w:tcPr>
-            <w:tcW w:w="4788" w:type="dxa"/>
-          </w:tcPr>
-          <w:p>
-            <w:r>
-              <w:t>Careers</w:t>
-            </w:r>
-          </w:p>
-        </w:tc>
-        <w:tc>
-          <w:tcPr>
-            <w:tcW w:w="4788" w:type="dxa"/>
-          </w:tcPr>
-          <w:p/>
-        </w:tc>
-      </w:tr>
-      <w:tr>
-        <w:tc>
-          <w:tcPr>
-            <w:tcW w:w="4788" w:type="dxa"/>
-          </w:tcPr>
-          <w:p>
-            <w:r>
-              <w:t>Diversity</w:t>
-            </w:r>
-          </w:p>
-        </w:tc>
-        <w:tc>
-          <w:tcPr>
-            <w:tcW w:w="4788" w:type="dxa"/>
-          </w:tcPr>
-          <w:p/>
-        </w:tc>
-      </w:tr>
-      <w:tr>
-        <w:tc>
-          <w:tcPr>
-            <w:tcW w:w="4788" w:type="dxa"/>
-          </w:tcPr>
-          <w:p>
-            <w:r>
-              <w:t xml:space="preserve">Policies </w:t>
-            </w:r>
-            <w:proofErr w:type="gramStart"/>
-            <w:r>
-              <w:t>and  Important</w:t>
-            </w:r>
-            <w:proofErr w:type="gramEnd"/>
-            <w:r>
-              <w:t xml:space="preserve"> Documents</w:t>
-            </w:r>
-          </w:p>
-        </w:tc>
-        <w:tc>
-          <w:tcPr>
-            <w:tcW w:w="4788" w:type="dxa"/>
+            <w:tcW w:w="1877" w:type="dxa"/>
+          </w:tcPr>
+          <w:p/>
+        </w:tc>
+        <w:tc>
+          <w:tcPr>
+            <w:tcW w:w="1896" w:type="dxa"/>
+          </w:tcPr>
+          <w:p/>
+        </w:tc>
+        <w:tc>
+          <w:tcPr>
+            <w:tcW w:w="2008" w:type="dxa"/>
+          </w:tcPr>
+          <w:p/>
+        </w:tc>
+      </w:tr>
+      <w:tr>
+        <w:tc>
+          <w:tcPr>
+            <w:tcW w:w="1894" w:type="dxa"/>
+          </w:tcPr>
+          <w:p/>
+        </w:tc>
+        <w:tc>
+          <w:tcPr>
+            <w:tcW w:w="1901" w:type="dxa"/>
+          </w:tcPr>
+          <w:p/>
+        </w:tc>
+        <w:tc>
+          <w:tcPr>
+            <w:tcW w:w="1877" w:type="dxa"/>
+          </w:tcPr>
+          <w:p/>
+        </w:tc>
+        <w:tc>
+          <w:tcPr>
+            <w:tcW w:w="1896" w:type="dxa"/>
+          </w:tcPr>
+          <w:p/>
+        </w:tc>
+        <w:tc>
+          <w:tcPr>
+            <w:tcW w:w="2008" w:type="dxa"/>
+          </w:tcPr>
+          <w:p/>
+        </w:tc>
+      </w:tr>
+      <w:tr>
+        <w:tc>
+          <w:tcPr>
+            <w:tcW w:w="1894" w:type="dxa"/>
+          </w:tcPr>
+          <w:p/>
+        </w:tc>
+        <w:tc>
+          <w:tcPr>
+            <w:tcW w:w="1901" w:type="dxa"/>
+          </w:tcPr>
+          <w:p/>
+        </w:tc>
+        <w:tc>
+          <w:tcPr>
+            <w:tcW w:w="1877" w:type="dxa"/>
+          </w:tcPr>
+          <w:p/>
+        </w:tc>
+        <w:tc>
+          <w:tcPr>
+            <w:tcW w:w="1896" w:type="dxa"/>
+          </w:tcPr>
+          <w:p/>
+        </w:tc>
+        <w:tc>
+          <w:tcPr>
+            <w:tcW w:w="2008" w:type="dxa"/>
+          </w:tcPr>
+          <w:p/>
+        </w:tc>
+      </w:tr>
+      <w:tr>
+        <w:tc>
+          <w:tcPr>
+            <w:tcW w:w="1894" w:type="dxa"/>
+          </w:tcPr>
+          <w:p/>
+        </w:tc>
+        <w:tc>
+          <w:tcPr>
+            <w:tcW w:w="1901" w:type="dxa"/>
+          </w:tcPr>
+          <w:p/>
+        </w:tc>
+        <w:tc>
+          <w:tcPr>
+            <w:tcW w:w="1877" w:type="dxa"/>
+          </w:tcPr>
+          <w:p/>
+        </w:tc>
+        <w:tc>
+          <w:tcPr>
+            <w:tcW w:w="1896" w:type="dxa"/>
+          </w:tcPr>
+          <w:p/>
+        </w:tc>
+        <w:tc>
+          <w:tcPr>
+            <w:tcW w:w="2008" w:type="dxa"/>
+          </w:tcPr>
+          <w:p/>
+        </w:tc>
+      </w:tr>
+      <w:tr>
+        <w:tc>
+          <w:tcPr>
+            <w:tcW w:w="1894" w:type="dxa"/>
+          </w:tcPr>
+          <w:p/>
+        </w:tc>
+        <w:tc>
+          <w:tcPr>
+            <w:tcW w:w="1901" w:type="dxa"/>
+          </w:tcPr>
+          <w:p/>
+        </w:tc>
+        <w:tc>
+          <w:tcPr>
+            <w:tcW w:w="1877" w:type="dxa"/>
+          </w:tcPr>
+          <w:p/>
+        </w:tc>
+        <w:tc>
+          <w:tcPr>
+            <w:tcW w:w="1896" w:type="dxa"/>
+          </w:tcPr>
+          <w:p/>
+        </w:tc>
+        <w:tc>
+          <w:tcPr>
+            <w:tcW w:w="2008" w:type="dxa"/>
+          </w:tcPr>
+          <w:p/>
+        </w:tc>
+      </w:tr>
+      <w:tr>
+        <w:tc>
+          <w:tcPr>
+            <w:tcW w:w="1894" w:type="dxa"/>
+          </w:tcPr>
+          <w:p/>
+        </w:tc>
+        <w:tc>
+          <w:tcPr>
+            <w:tcW w:w="1901" w:type="dxa"/>
+          </w:tcPr>
+          <w:p/>
+        </w:tc>
+        <w:tc>
+          <w:tcPr>
+            <w:tcW w:w="1877" w:type="dxa"/>
+          </w:tcPr>
+          <w:p/>
+        </w:tc>
+        <w:tc>
+          <w:tcPr>
+            <w:tcW w:w="1896" w:type="dxa"/>
+          </w:tcPr>
+          <w:p/>
+        </w:tc>
+        <w:tc>
+          <w:tcPr>
+            <w:tcW w:w="2008" w:type="dxa"/>
           </w:tcPr>
           <w:p/>
         </w:tc>
       </w:tr>
     </w:tbl>
     <w:p>
-      <w:r>
-        <w:br w:type="textWrapping" w:clear="all"/>
-      </w:r>
       <w:proofErr w:type="gramStart"/>
       <w:r>
         <w:t>admissions</w:t>
@@ -3527,166 +3346,6 @@
               <w:t>Graduate Studies</w:t>
             </w:r>
           </w:p>
-        </w:tc>
-        <w:tc>
-          <w:tcPr>
-            <w:tcW w:w="1915" w:type="dxa"/>
-          </w:tcPr>
-          <w:p/>
-        </w:tc>
-        <w:tc>
-          <w:tcPr>
-            <w:tcW w:w="1915" w:type="dxa"/>
-          </w:tcPr>
-          <w:p/>
-        </w:tc>
-        <w:tc>
-          <w:tcPr>
-            <w:tcW w:w="1915" w:type="dxa"/>
-          </w:tcPr>
-          <w:p/>
-        </w:tc>
-        <w:tc>
-          <w:tcPr>
-            <w:tcW w:w="1916" w:type="dxa"/>
-          </w:tcPr>
-          <w:p/>
-        </w:tc>
-      </w:tr>
-      <w:tr>
-        <w:tc>
-          <w:tcPr>
-            <w:tcW w:w="1915" w:type="dxa"/>
-          </w:tcPr>
-          <w:p/>
-        </w:tc>
-        <w:tc>
-          <w:tcPr>
-            <w:tcW w:w="1915" w:type="dxa"/>
-          </w:tcPr>
-          <w:p/>
-        </w:tc>
-        <w:tc>
-          <w:tcPr>
-            <w:tcW w:w="1915" w:type="dxa"/>
-          </w:tcPr>
-          <w:p/>
-        </w:tc>
-        <w:tc>
-          <w:tcPr>
-            <w:tcW w:w="1915" w:type="dxa"/>
-          </w:tcPr>
-          <w:p/>
-        </w:tc>
-        <w:tc>
-          <w:tcPr>
-            <w:tcW w:w="1916" w:type="dxa"/>
-          </w:tcPr>
-          <w:p/>
-        </w:tc>
-      </w:tr>
-      <w:tr>
-        <w:tc>
-          <w:tcPr>
-            <w:tcW w:w="1915" w:type="dxa"/>
-          </w:tcPr>
-          <w:p/>
-        </w:tc>
-        <w:tc>
-          <w:tcPr>
-            <w:tcW w:w="1915" w:type="dxa"/>
-          </w:tcPr>
-          <w:p/>
-        </w:tc>
-        <w:tc>
-          <w:tcPr>
-            <w:tcW w:w="1915" w:type="dxa"/>
-          </w:tcPr>
-          <w:p/>
-        </w:tc>
-        <w:tc>
-          <w:tcPr>
-            <w:tcW w:w="1915" w:type="dxa"/>
-          </w:tcPr>
-          <w:p/>
-        </w:tc>
-        <w:tc>
-          <w:tcPr>
-            <w:tcW w:w="1916" w:type="dxa"/>
-          </w:tcPr>
-          <w:p/>
-        </w:tc>
-      </w:tr>
-      <w:tr>
-        <w:tc>
-          <w:tcPr>
-            <w:tcW w:w="1915" w:type="dxa"/>
-          </w:tcPr>
-          <w:p/>
-        </w:tc>
-        <w:tc>
-          <w:tcPr>
-            <w:tcW w:w="1915" w:type="dxa"/>
-          </w:tcPr>
-          <w:p/>
-        </w:tc>
-        <w:tc>
-          <w:tcPr>
-            <w:tcW w:w="1915" w:type="dxa"/>
-          </w:tcPr>
-          <w:p/>
-        </w:tc>
-        <w:tc>
-          <w:tcPr>
-            <w:tcW w:w="1915" w:type="dxa"/>
-          </w:tcPr>
-          <w:p/>
-        </w:tc>
-        <w:tc>
-          <w:tcPr>
-            <w:tcW w:w="1916" w:type="dxa"/>
-          </w:tcPr>
-          <w:p/>
-        </w:tc>
-      </w:tr>
-      <w:tr>
-        <w:tc>
-          <w:tcPr>
-            <w:tcW w:w="1915" w:type="dxa"/>
-          </w:tcPr>
-          <w:p/>
-        </w:tc>
-        <w:tc>
-          <w:tcPr>
-            <w:tcW w:w="1915" w:type="dxa"/>
-          </w:tcPr>
-          <w:p/>
-        </w:tc>
-        <w:tc>
-          <w:tcPr>
-            <w:tcW w:w="1915" w:type="dxa"/>
-          </w:tcPr>
-          <w:p/>
-        </w:tc>
-        <w:tc>
-          <w:tcPr>
-            <w:tcW w:w="1915" w:type="dxa"/>
-          </w:tcPr>
-          <w:p/>
-        </w:tc>
-        <w:tc>
-          <w:tcPr>
-            <w:tcW w:w="1916" w:type="dxa"/>
-          </w:tcPr>
-          <w:p/>
-        </w:tc>
-      </w:tr>
-      <w:tr>
-        <w:tc>
-          <w:tcPr>
-            <w:tcW w:w="1915" w:type="dxa"/>
-          </w:tcPr>
-          <w:p/>
         </w:tc>
         <w:tc>
           <w:tcPr>
@@ -6199,366 +5858,6 @@
     <w:p/>
     <w:p>
       <w:r>
-        <w:t>Athletics (home Dropdown)</w:t>
-      </w:r>
-    </w:p>
-    <w:tbl>
-      <w:tblPr>
-        <w:tblStyle w:val="TableGrid"/>
-        <w:tblW w:w="0" w:type="auto"/>
-        <w:tblLook w:val="00BF"/>
-      </w:tblPr>
-      <w:tblGrid>
-        <w:gridCol w:w="1915"/>
-        <w:gridCol w:w="1915"/>
-        <w:gridCol w:w="1915"/>
-        <w:gridCol w:w="1915"/>
-        <w:gridCol w:w="1916"/>
-      </w:tblGrid>
-      <w:tr>
-        <w:tc>
-          <w:tcPr>
-            <w:tcW w:w="1915" w:type="dxa"/>
-          </w:tcPr>
-          <w:p>
-            <w:r>
-              <w:t>UCSD</w:t>
-            </w:r>
-          </w:p>
-        </w:tc>
-        <w:tc>
-          <w:tcPr>
-            <w:tcW w:w="1915" w:type="dxa"/>
-          </w:tcPr>
-          <w:p>
-            <w:r>
-              <w:t>SDSU</w:t>
-            </w:r>
-          </w:p>
-        </w:tc>
-        <w:tc>
-          <w:tcPr>
-            <w:tcW w:w="1915" w:type="dxa"/>
-          </w:tcPr>
-          <w:p>
-            <w:r>
-              <w:t>UCSB</w:t>
-            </w:r>
-          </w:p>
-        </w:tc>
-        <w:tc>
-          <w:tcPr>
-            <w:tcW w:w="1915" w:type="dxa"/>
-          </w:tcPr>
-          <w:p>
-            <w:r>
-              <w:t>USC</w:t>
-            </w:r>
-          </w:p>
-        </w:tc>
-        <w:tc>
-          <w:tcPr>
-            <w:tcW w:w="1916" w:type="dxa"/>
-          </w:tcPr>
-          <w:p>
-            <w:r>
-              <w:t>UCLA</w:t>
-            </w:r>
-          </w:p>
-        </w:tc>
-      </w:tr>
-      <w:tr>
-        <w:tc>
-          <w:tcPr>
-            <w:tcW w:w="1915" w:type="dxa"/>
-          </w:tcPr>
-          <w:p/>
-        </w:tc>
-        <w:tc>
-          <w:tcPr>
-            <w:tcW w:w="1915" w:type="dxa"/>
-          </w:tcPr>
-          <w:p/>
-        </w:tc>
-        <w:tc>
-          <w:tcPr>
-            <w:tcW w:w="1915" w:type="dxa"/>
-          </w:tcPr>
-          <w:p/>
-        </w:tc>
-        <w:tc>
-          <w:tcPr>
-            <w:tcW w:w="1915" w:type="dxa"/>
-          </w:tcPr>
-          <w:p/>
-        </w:tc>
-        <w:tc>
-          <w:tcPr>
-            <w:tcW w:w="1916" w:type="dxa"/>
-          </w:tcPr>
-          <w:p/>
-        </w:tc>
-      </w:tr>
-      <w:tr>
-        <w:tc>
-          <w:tcPr>
-            <w:tcW w:w="1915" w:type="dxa"/>
-          </w:tcPr>
-          <w:p/>
-        </w:tc>
-        <w:tc>
-          <w:tcPr>
-            <w:tcW w:w="1915" w:type="dxa"/>
-          </w:tcPr>
-          <w:p/>
-        </w:tc>
-        <w:tc>
-          <w:tcPr>
-            <w:tcW w:w="1915" w:type="dxa"/>
-          </w:tcPr>
-          <w:p/>
-        </w:tc>
-        <w:tc>
-          <w:tcPr>
-            <w:tcW w:w="1915" w:type="dxa"/>
-          </w:tcPr>
-          <w:p/>
-        </w:tc>
-        <w:tc>
-          <w:tcPr>
-            <w:tcW w:w="1916" w:type="dxa"/>
-          </w:tcPr>
-          <w:p/>
-        </w:tc>
-      </w:tr>
-      <w:tr>
-        <w:tc>
-          <w:tcPr>
-            <w:tcW w:w="1915" w:type="dxa"/>
-          </w:tcPr>
-          <w:p/>
-        </w:tc>
-        <w:tc>
-          <w:tcPr>
-            <w:tcW w:w="1915" w:type="dxa"/>
-          </w:tcPr>
-          <w:p/>
-        </w:tc>
-        <w:tc>
-          <w:tcPr>
-            <w:tcW w:w="1915" w:type="dxa"/>
-          </w:tcPr>
-          <w:p/>
-        </w:tc>
-        <w:tc>
-          <w:tcPr>
-            <w:tcW w:w="1915" w:type="dxa"/>
-          </w:tcPr>
-          <w:p/>
-        </w:tc>
-        <w:tc>
-          <w:tcPr>
-            <w:tcW w:w="1916" w:type="dxa"/>
-          </w:tcPr>
-          <w:p/>
-        </w:tc>
-      </w:tr>
-      <w:tr>
-        <w:tc>
-          <w:tcPr>
-            <w:tcW w:w="1915" w:type="dxa"/>
-          </w:tcPr>
-          <w:p/>
-        </w:tc>
-        <w:tc>
-          <w:tcPr>
-            <w:tcW w:w="1915" w:type="dxa"/>
-          </w:tcPr>
-          <w:p/>
-        </w:tc>
-        <w:tc>
-          <w:tcPr>
-            <w:tcW w:w="1915" w:type="dxa"/>
-          </w:tcPr>
-          <w:p/>
-        </w:tc>
-        <w:tc>
-          <w:tcPr>
-            <w:tcW w:w="1915" w:type="dxa"/>
-          </w:tcPr>
-          <w:p/>
-        </w:tc>
-        <w:tc>
-          <w:tcPr>
-            <w:tcW w:w="1916" w:type="dxa"/>
-          </w:tcPr>
-          <w:p/>
-        </w:tc>
-      </w:tr>
-      <w:tr>
-        <w:tc>
-          <w:tcPr>
-            <w:tcW w:w="1915" w:type="dxa"/>
-          </w:tcPr>
-          <w:p/>
-        </w:tc>
-        <w:tc>
-          <w:tcPr>
-            <w:tcW w:w="1915" w:type="dxa"/>
-          </w:tcPr>
-          <w:p/>
-        </w:tc>
-        <w:tc>
-          <w:tcPr>
-            <w:tcW w:w="1915" w:type="dxa"/>
-          </w:tcPr>
-          <w:p/>
-        </w:tc>
-        <w:tc>
-          <w:tcPr>
-            <w:tcW w:w="1915" w:type="dxa"/>
-          </w:tcPr>
-          <w:p/>
-        </w:tc>
-        <w:tc>
-          <w:tcPr>
-            <w:tcW w:w="1916" w:type="dxa"/>
-          </w:tcPr>
-          <w:p/>
-        </w:tc>
-      </w:tr>
-      <w:tr>
-        <w:tc>
-          <w:tcPr>
-            <w:tcW w:w="1915" w:type="dxa"/>
-          </w:tcPr>
-          <w:p/>
-        </w:tc>
-        <w:tc>
-          <w:tcPr>
-            <w:tcW w:w="1915" w:type="dxa"/>
-          </w:tcPr>
-          <w:p/>
-        </w:tc>
-        <w:tc>
-          <w:tcPr>
-            <w:tcW w:w="1915" w:type="dxa"/>
-          </w:tcPr>
-          <w:p/>
-        </w:tc>
-        <w:tc>
-          <w:tcPr>
-            <w:tcW w:w="1915" w:type="dxa"/>
-          </w:tcPr>
-          <w:p/>
-        </w:tc>
-        <w:tc>
-          <w:tcPr>
-            <w:tcW w:w="1916" w:type="dxa"/>
-          </w:tcPr>
-          <w:p/>
-        </w:tc>
-      </w:tr>
-      <w:tr>
-        <w:tc>
-          <w:tcPr>
-            <w:tcW w:w="1915" w:type="dxa"/>
-          </w:tcPr>
-          <w:p/>
-        </w:tc>
-        <w:tc>
-          <w:tcPr>
-            <w:tcW w:w="1915" w:type="dxa"/>
-          </w:tcPr>
-          <w:p/>
-        </w:tc>
-        <w:tc>
-          <w:tcPr>
-            <w:tcW w:w="1915" w:type="dxa"/>
-          </w:tcPr>
-          <w:p/>
-        </w:tc>
-        <w:tc>
-          <w:tcPr>
-            <w:tcW w:w="1915" w:type="dxa"/>
-          </w:tcPr>
-          <w:p/>
-        </w:tc>
-        <w:tc>
-          <w:tcPr>
-            <w:tcW w:w="1916" w:type="dxa"/>
-          </w:tcPr>
-          <w:p/>
-        </w:tc>
-      </w:tr>
-      <w:tr>
-        <w:tc>
-          <w:tcPr>
-            <w:tcW w:w="1915" w:type="dxa"/>
-          </w:tcPr>
-          <w:p/>
-        </w:tc>
-        <w:tc>
-          <w:tcPr>
-            <w:tcW w:w="1915" w:type="dxa"/>
-          </w:tcPr>
-          <w:p/>
-        </w:tc>
-        <w:tc>
-          <w:tcPr>
-            <w:tcW w:w="1915" w:type="dxa"/>
-          </w:tcPr>
-          <w:p/>
-        </w:tc>
-        <w:tc>
-          <w:tcPr>
-            <w:tcW w:w="1915" w:type="dxa"/>
-          </w:tcPr>
-          <w:p/>
-        </w:tc>
-        <w:tc>
-          <w:tcPr>
-            <w:tcW w:w="1916" w:type="dxa"/>
-          </w:tcPr>
-          <w:p/>
-        </w:tc>
-      </w:tr>
-      <w:tr>
-        <w:tc>
-          <w:tcPr>
-            <w:tcW w:w="1915" w:type="dxa"/>
-          </w:tcPr>
-          <w:p/>
-        </w:tc>
-        <w:tc>
-          <w:tcPr>
-            <w:tcW w:w="1915" w:type="dxa"/>
-          </w:tcPr>
-          <w:p/>
-        </w:tc>
-        <w:tc>
-          <w:tcPr>
-            <w:tcW w:w="1915" w:type="dxa"/>
-          </w:tcPr>
-          <w:p/>
-        </w:tc>
-        <w:tc>
-          <w:tcPr>
-            <w:tcW w:w="1915" w:type="dxa"/>
-          </w:tcPr>
-          <w:p/>
-        </w:tc>
-        <w:tc>
-          <w:tcPr>
-            <w:tcW w:w="1916" w:type="dxa"/>
-          </w:tcPr>
-          <w:p/>
-        </w:tc>
-      </w:tr>
-    </w:tbl>
-    <w:p/>
-    <w:p>
-      <w:r>
         <w:t>Athletics Page</w:t>
       </w:r>
     </w:p>
@@ -7097,123 +6396,6 @@
       </w:tr>
     </w:tbl>
     <w:p/>
-    <w:tbl>
-      <w:tblPr>
-        <w:tblStyle w:val="TableGrid"/>
-        <w:tblW w:w="0" w:type="auto"/>
-        <w:tblInd w:w="3348" w:type="dxa"/>
-        <w:tblLook w:val="00BF"/>
-      </w:tblPr>
-      <w:tblGrid>
-        <w:gridCol w:w="1980"/>
-      </w:tblGrid>
-      <w:tr>
-        <w:tc>
-          <w:tcPr>
-            <w:tcW w:w="1980" w:type="dxa"/>
-          </w:tcPr>
-          <w:p>
-            <w:r>
-              <w:t>Sports</w:t>
-            </w:r>
-          </w:p>
-        </w:tc>
-      </w:tr>
-      <w:tr>
-        <w:tc>
-          <w:tcPr>
-            <w:tcW w:w="1980" w:type="dxa"/>
-          </w:tcPr>
-          <w:p>
-            <w:proofErr w:type="gramStart"/>
-            <w:r>
-              <w:t>team</w:t>
-            </w:r>
-            <w:proofErr w:type="gramEnd"/>
-          </w:p>
-        </w:tc>
-      </w:tr>
-      <w:tr>
-        <w:tc>
-          <w:tcPr>
-            <w:tcW w:w="1980" w:type="dxa"/>
-          </w:tcPr>
-          <w:p>
-            <w:proofErr w:type="gramStart"/>
-            <w:r>
-              <w:t>donate</w:t>
-            </w:r>
-            <w:proofErr w:type="gramEnd"/>
-          </w:p>
-        </w:tc>
-      </w:tr>
-      <w:tr>
-        <w:tc>
-          <w:tcPr>
-            <w:tcW w:w="1980" w:type="dxa"/>
-          </w:tcPr>
-          <w:p>
-            <w:proofErr w:type="gramStart"/>
-            <w:r>
-              <w:t>tickets</w:t>
-            </w:r>
-            <w:proofErr w:type="gramEnd"/>
-          </w:p>
-        </w:tc>
-      </w:tr>
-      <w:tr>
-        <w:tc>
-          <w:tcPr>
-            <w:tcW w:w="1980" w:type="dxa"/>
-          </w:tcPr>
-          <w:p>
-            <w:r>
-              <w:t>Inside athletics</w:t>
-            </w:r>
-          </w:p>
-        </w:tc>
-      </w:tr>
-      <w:tr>
-        <w:tc>
-          <w:tcPr>
-            <w:tcW w:w="1980" w:type="dxa"/>
-          </w:tcPr>
-          <w:p>
-            <w:proofErr w:type="gramStart"/>
-            <w:r>
-              <w:t>recruits</w:t>
-            </w:r>
-            <w:proofErr w:type="gramEnd"/>
-          </w:p>
-        </w:tc>
-      </w:tr>
-      <w:tr>
-        <w:tc>
-          <w:tcPr>
-            <w:tcW w:w="1980" w:type="dxa"/>
-          </w:tcPr>
-          <w:p>
-            <w:r>
-              <w:t>Fan zone</w:t>
-            </w:r>
-          </w:p>
-        </w:tc>
-      </w:tr>
-      <w:tr>
-        <w:tc>
-          <w:tcPr>
-            <w:tcW w:w="1980" w:type="dxa"/>
-          </w:tcPr>
-          <w:p>
-            <w:proofErr w:type="gramStart"/>
-            <w:r>
-              <w:t>camps</w:t>
-            </w:r>
-            <w:proofErr w:type="gramEnd"/>
-          </w:p>
-        </w:tc>
-      </w:tr>
-    </w:tbl>
     <w:p>
       <w:r>
         <w:t>Research</w:t>
@@ -8368,88 +7550,609 @@
       <w:tblPr>
         <w:tblStyle w:val="TableGrid"/>
         <w:tblW w:w="0" w:type="auto"/>
-        <w:tblInd w:w="2988" w:type="dxa"/>
         <w:tblLook w:val="00BF"/>
       </w:tblPr>
       <w:tblGrid>
-        <w:gridCol w:w="3600"/>
+        <w:gridCol w:w="1915"/>
+        <w:gridCol w:w="1915"/>
+        <w:gridCol w:w="1915"/>
+        <w:gridCol w:w="1915"/>
+        <w:gridCol w:w="1916"/>
       </w:tblGrid>
       <w:tr>
         <w:tc>
           <w:tcPr>
-            <w:tcW w:w="3600" w:type="dxa"/>
-          </w:tcPr>
-          <w:p>
-            <w:r>
-              <w:t>Undergraduate research</w:t>
-            </w:r>
-          </w:p>
-        </w:tc>
-      </w:tr>
-      <w:tr>
-        <w:tc>
-          <w:tcPr>
-            <w:tcW w:w="3600" w:type="dxa"/>
-          </w:tcPr>
-          <w:p>
-            <w:r>
-              <w:t>Graduate research</w:t>
-            </w:r>
-          </w:p>
-        </w:tc>
-      </w:tr>
-      <w:tr>
-        <w:tc>
-          <w:tcPr>
-            <w:tcW w:w="3600" w:type="dxa"/>
-          </w:tcPr>
-          <w:p>
-            <w:r>
-              <w:t>Office of research</w:t>
-            </w:r>
-          </w:p>
-        </w:tc>
-      </w:tr>
-      <w:tr>
-        <w:tc>
-          <w:tcPr>
-            <w:tcW w:w="3600" w:type="dxa"/>
-          </w:tcPr>
-          <w:p>
-            <w:r>
-              <w:t>Research news</w:t>
-            </w:r>
-          </w:p>
-        </w:tc>
-      </w:tr>
-      <w:tr>
-        <w:tc>
-          <w:tcPr>
-            <w:tcW w:w="3600" w:type="dxa"/>
-          </w:tcPr>
-          <w:p/>
-        </w:tc>
-      </w:tr>
-      <w:tr>
-        <w:tc>
-          <w:tcPr>
-            <w:tcW w:w="3600" w:type="dxa"/>
-          </w:tcPr>
-          <w:p/>
-        </w:tc>
-      </w:tr>
-      <w:tr>
-        <w:tc>
-          <w:tcPr>
-            <w:tcW w:w="3600" w:type="dxa"/>
-          </w:tcPr>
-          <w:p/>
-        </w:tc>
-      </w:tr>
-      <w:tr>
-        <w:tc>
-          <w:tcPr>
-            <w:tcW w:w="3600" w:type="dxa"/>
+            <w:tcW w:w="1915" w:type="dxa"/>
+          </w:tcPr>
+          <w:p>
+            <w:pPr>
+              <w:rPr>
+                <w:b/>
+                <w:color w:val="0000FF"/>
+              </w:rPr>
+            </w:pPr>
+            <w:r>
+              <w:rPr>
+                <w:b/>
+                <w:color w:val="0000FF"/>
+              </w:rPr>
+              <w:t>About</w:t>
+            </w:r>
+          </w:p>
+        </w:tc>
+        <w:tc>
+          <w:tcPr>
+            <w:tcW w:w="1915" w:type="dxa"/>
+          </w:tcPr>
+          <w:p>
+            <w:pPr>
+              <w:rPr>
+                <w:b/>
+                <w:color w:val="0000FF"/>
+              </w:rPr>
+            </w:pPr>
+            <w:r>
+              <w:rPr>
+                <w:b/>
+                <w:color w:val="0000FF"/>
+              </w:rPr>
+              <w:t>Admissions</w:t>
+            </w:r>
+          </w:p>
+        </w:tc>
+        <w:tc>
+          <w:tcPr>
+            <w:tcW w:w="1915" w:type="dxa"/>
+          </w:tcPr>
+          <w:p>
+            <w:pPr>
+              <w:rPr>
+                <w:b/>
+                <w:color w:val="FF0000"/>
+              </w:rPr>
+            </w:pPr>
+            <w:r>
+              <w:rPr>
+                <w:b/>
+                <w:color w:val="FF0000"/>
+              </w:rPr>
+              <w:t>Academics</w:t>
+            </w:r>
+          </w:p>
+        </w:tc>
+        <w:tc>
+          <w:tcPr>
+            <w:tcW w:w="1915" w:type="dxa"/>
+          </w:tcPr>
+          <w:p>
+            <w:pPr>
+              <w:rPr>
+                <w:b/>
+                <w:color w:val="0000FF"/>
+              </w:rPr>
+            </w:pPr>
+            <w:r>
+              <w:rPr>
+                <w:b/>
+                <w:color w:val="0000FF"/>
+              </w:rPr>
+              <w:t>Athletics</w:t>
+            </w:r>
+          </w:p>
+        </w:tc>
+        <w:tc>
+          <w:tcPr>
+            <w:tcW w:w="1916" w:type="dxa"/>
+          </w:tcPr>
+          <w:p>
+            <w:pPr>
+              <w:rPr>
+                <w:b/>
+                <w:color w:val="0000FF"/>
+              </w:rPr>
+            </w:pPr>
+            <w:r>
+              <w:rPr>
+                <w:b/>
+                <w:color w:val="0000FF"/>
+              </w:rPr>
+              <w:t>Research</w:t>
+            </w:r>
+          </w:p>
+        </w:tc>
+      </w:tr>
+      <w:tr>
+        <w:tc>
+          <w:tcPr>
+            <w:tcW w:w="1915" w:type="dxa"/>
+          </w:tcPr>
+          <w:p>
+            <w:r>
+              <w:t>Mission Statement</w:t>
+            </w:r>
+          </w:p>
+        </w:tc>
+        <w:tc>
+          <w:tcPr>
+            <w:tcW w:w="1915" w:type="dxa"/>
+          </w:tcPr>
+          <w:p>
+            <w:r>
+              <w:t>Undergraduate Program</w:t>
+            </w:r>
+          </w:p>
+        </w:tc>
+        <w:tc>
+          <w:tcPr>
+            <w:tcW w:w="1915" w:type="dxa"/>
+          </w:tcPr>
+          <w:p>
+            <w:pPr>
+              <w:rPr>
+                <w:color w:val="FF0000"/>
+              </w:rPr>
+            </w:pPr>
+            <w:r>
+              <w:rPr>
+                <w:color w:val="FF0000"/>
+              </w:rPr>
+              <w:t>Undergraduate Degrees</w:t>
+            </w:r>
+          </w:p>
+        </w:tc>
+        <w:tc>
+          <w:tcPr>
+            <w:tcW w:w="1915" w:type="dxa"/>
+          </w:tcPr>
+          <w:p>
+            <w:r>
+              <w:t>Sports</w:t>
+            </w:r>
+          </w:p>
+        </w:tc>
+        <w:tc>
+          <w:tcPr>
+            <w:tcW w:w="1916" w:type="dxa"/>
+          </w:tcPr>
+          <w:p>
+            <w:pPr>
+              <w:rPr>
+                <w:color w:val="0000FF"/>
+              </w:rPr>
+            </w:pPr>
+            <w:r>
+              <w:rPr>
+                <w:color w:val="0000FF"/>
+              </w:rPr>
+              <w:t>Undergraduate Research</w:t>
+            </w:r>
+          </w:p>
+        </w:tc>
+      </w:tr>
+      <w:tr>
+        <w:tc>
+          <w:tcPr>
+            <w:tcW w:w="1915" w:type="dxa"/>
+          </w:tcPr>
+          <w:p>
+            <w:r>
+              <w:t>History</w:t>
+            </w:r>
+          </w:p>
+        </w:tc>
+        <w:tc>
+          <w:tcPr>
+            <w:tcW w:w="1915" w:type="dxa"/>
+          </w:tcPr>
+          <w:p>
+            <w:r>
+              <w:t>Freshmen</w:t>
+            </w:r>
+          </w:p>
+        </w:tc>
+        <w:tc>
+          <w:tcPr>
+            <w:tcW w:w="1915" w:type="dxa"/>
+          </w:tcPr>
+          <w:p>
+            <w:r>
+              <w:t>Graduate Degrees</w:t>
+            </w:r>
+          </w:p>
+        </w:tc>
+        <w:tc>
+          <w:tcPr>
+            <w:tcW w:w="1915" w:type="dxa"/>
+          </w:tcPr>
+          <w:p>
+            <w:r>
+              <w:t>Team</w:t>
+            </w:r>
+          </w:p>
+        </w:tc>
+        <w:tc>
+          <w:tcPr>
+            <w:tcW w:w="1916" w:type="dxa"/>
+          </w:tcPr>
+          <w:p>
+            <w:r>
+              <w:t>Graduate Research</w:t>
+            </w:r>
+          </w:p>
+        </w:tc>
+      </w:tr>
+      <w:tr>
+        <w:tc>
+          <w:tcPr>
+            <w:tcW w:w="1915" w:type="dxa"/>
+          </w:tcPr>
+          <w:p>
+            <w:r>
+              <w:t>Strategic Planning</w:t>
+            </w:r>
+          </w:p>
+        </w:tc>
+        <w:tc>
+          <w:tcPr>
+            <w:tcW w:w="1915" w:type="dxa"/>
+          </w:tcPr>
+          <w:p>
+            <w:r>
+              <w:t>Graduate Program</w:t>
+            </w:r>
+          </w:p>
+        </w:tc>
+        <w:tc>
+          <w:tcPr>
+            <w:tcW w:w="1915" w:type="dxa"/>
+          </w:tcPr>
+          <w:p>
+            <w:r>
+              <w:t>Continuing Education</w:t>
+            </w:r>
+          </w:p>
+        </w:tc>
+        <w:tc>
+          <w:tcPr>
+            <w:tcW w:w="1915" w:type="dxa"/>
+          </w:tcPr>
+          <w:p>
+            <w:r>
+              <w:t>Donate</w:t>
+            </w:r>
+          </w:p>
+        </w:tc>
+        <w:tc>
+          <w:tcPr>
+            <w:tcW w:w="1916" w:type="dxa"/>
+          </w:tcPr>
+          <w:p>
+            <w:r>
+              <w:t>Office of Research</w:t>
+            </w:r>
+          </w:p>
+        </w:tc>
+      </w:tr>
+      <w:tr>
+        <w:tc>
+          <w:tcPr>
+            <w:tcW w:w="1915" w:type="dxa"/>
+          </w:tcPr>
+          <w:p>
+            <w:r>
+              <w:t>Diversity</w:t>
+            </w:r>
+          </w:p>
+        </w:tc>
+        <w:tc>
+          <w:tcPr>
+            <w:tcW w:w="1915" w:type="dxa"/>
+          </w:tcPr>
+          <w:p>
+            <w:r>
+              <w:t>Transfer</w:t>
+            </w:r>
+          </w:p>
+        </w:tc>
+        <w:tc>
+          <w:tcPr>
+            <w:tcW w:w="1915" w:type="dxa"/>
+          </w:tcPr>
+          <w:p>
+            <w:r>
+              <w:t>Catalog</w:t>
+            </w:r>
+          </w:p>
+        </w:tc>
+        <w:tc>
+          <w:tcPr>
+            <w:tcW w:w="1915" w:type="dxa"/>
+          </w:tcPr>
+          <w:p>
+            <w:r>
+              <w:t>Tickets</w:t>
+            </w:r>
+          </w:p>
+        </w:tc>
+        <w:tc>
+          <w:tcPr>
+            <w:tcW w:w="1916" w:type="dxa"/>
+          </w:tcPr>
+          <w:p>
+            <w:r>
+              <w:t>Research News</w:t>
+            </w:r>
+          </w:p>
+        </w:tc>
+      </w:tr>
+      <w:tr>
+        <w:tc>
+          <w:tcPr>
+            <w:tcW w:w="1915" w:type="dxa"/>
+          </w:tcPr>
+          <w:p>
+            <w:pPr>
+              <w:rPr>
+                <w:color w:val="0000FF"/>
+              </w:rPr>
+            </w:pPr>
+            <w:r>
+              <w:rPr>
+                <w:color w:val="0000FF"/>
+              </w:rPr>
+              <w:t>Careers</w:t>
+            </w:r>
+          </w:p>
+        </w:tc>
+        <w:tc>
+          <w:tcPr>
+            <w:tcW w:w="1915" w:type="dxa"/>
+          </w:tcPr>
+          <w:p>
+            <w:pPr>
+              <w:rPr>
+                <w:color w:val="0000FF"/>
+              </w:rPr>
+            </w:pPr>
+            <w:r>
+              <w:rPr>
+                <w:color w:val="0000FF"/>
+              </w:rPr>
+              <w:t>International</w:t>
+            </w:r>
+          </w:p>
+        </w:tc>
+        <w:tc>
+          <w:tcPr>
+            <w:tcW w:w="1915" w:type="dxa"/>
+          </w:tcPr>
+          <w:p>
+            <w:r>
+              <w:t>Calendar</w:t>
+            </w:r>
+          </w:p>
+        </w:tc>
+        <w:tc>
+          <w:tcPr>
+            <w:tcW w:w="1915" w:type="dxa"/>
+          </w:tcPr>
+          <w:p>
+            <w:r>
+              <w:t>Inside Athletics</w:t>
+            </w:r>
+          </w:p>
+        </w:tc>
+        <w:tc>
+          <w:tcPr>
+            <w:tcW w:w="1916" w:type="dxa"/>
+          </w:tcPr>
+          <w:p/>
+        </w:tc>
+      </w:tr>
+      <w:tr>
+        <w:tc>
+          <w:tcPr>
+            <w:tcW w:w="1915" w:type="dxa"/>
+          </w:tcPr>
+          <w:p>
+            <w:pPr>
+              <w:rPr>
+                <w:color w:val="0000FF"/>
+              </w:rPr>
+            </w:pPr>
+            <w:r>
+              <w:rPr>
+                <w:color w:val="0000FF"/>
+              </w:rPr>
+              <w:t>Policies and Important Info</w:t>
+            </w:r>
+          </w:p>
+        </w:tc>
+        <w:tc>
+          <w:tcPr>
+            <w:tcW w:w="1915" w:type="dxa"/>
+          </w:tcPr>
+          <w:p>
+            <w:pPr>
+              <w:rPr>
+                <w:color w:val="0000FF"/>
+              </w:rPr>
+            </w:pPr>
+            <w:r>
+              <w:rPr>
+                <w:color w:val="0000FF"/>
+              </w:rPr>
+              <w:t>Cost</w:t>
+            </w:r>
+          </w:p>
+        </w:tc>
+        <w:tc>
+          <w:tcPr>
+            <w:tcW w:w="1915" w:type="dxa"/>
+          </w:tcPr>
+          <w:p>
+            <w:r>
+              <w:t>Department and Programs</w:t>
+            </w:r>
+          </w:p>
+        </w:tc>
+        <w:tc>
+          <w:tcPr>
+            <w:tcW w:w="1915" w:type="dxa"/>
+          </w:tcPr>
+          <w:p>
+            <w:r>
+              <w:t>Recruits</w:t>
+            </w:r>
+          </w:p>
+        </w:tc>
+        <w:tc>
+          <w:tcPr>
+            <w:tcW w:w="1916" w:type="dxa"/>
+          </w:tcPr>
+          <w:p/>
+        </w:tc>
+      </w:tr>
+      <w:tr>
+        <w:tc>
+          <w:tcPr>
+            <w:tcW w:w="1915" w:type="dxa"/>
+          </w:tcPr>
+          <w:p>
+            <w:r>
+              <w:t>Directory</w:t>
+            </w:r>
+          </w:p>
+        </w:tc>
+        <w:tc>
+          <w:tcPr>
+            <w:tcW w:w="1915" w:type="dxa"/>
+          </w:tcPr>
+          <w:p>
+            <w:r>
+              <w:t>Counselors</w:t>
+            </w:r>
+          </w:p>
+        </w:tc>
+        <w:tc>
+          <w:tcPr>
+            <w:tcW w:w="1915" w:type="dxa"/>
+          </w:tcPr>
+          <w:p>
+            <w:pPr>
+              <w:rPr>
+                <w:color w:val="0000FF"/>
+              </w:rPr>
+            </w:pPr>
+            <w:r>
+              <w:rPr>
+                <w:color w:val="0000FF"/>
+              </w:rPr>
+              <w:t>List of Classes</w:t>
+            </w:r>
+          </w:p>
+        </w:tc>
+        <w:tc>
+          <w:tcPr>
+            <w:tcW w:w="1915" w:type="dxa"/>
+          </w:tcPr>
+          <w:p>
+            <w:r>
+              <w:t>Fan Zone</w:t>
+            </w:r>
+          </w:p>
+        </w:tc>
+        <w:tc>
+          <w:tcPr>
+            <w:tcW w:w="1916" w:type="dxa"/>
+          </w:tcPr>
+          <w:p/>
+        </w:tc>
+      </w:tr>
+      <w:tr>
+        <w:tc>
+          <w:tcPr>
+            <w:tcW w:w="1915" w:type="dxa"/>
+          </w:tcPr>
+          <w:p/>
+        </w:tc>
+        <w:tc>
+          <w:tcPr>
+            <w:tcW w:w="1915" w:type="dxa"/>
+          </w:tcPr>
+          <w:p>
+            <w:r>
+              <w:t>Parents and Families</w:t>
+            </w:r>
+          </w:p>
+        </w:tc>
+        <w:tc>
+          <w:tcPr>
+            <w:tcW w:w="1915" w:type="dxa"/>
+          </w:tcPr>
+          <w:p>
+            <w:r>
+              <w:t>Libraries</w:t>
+            </w:r>
+          </w:p>
+        </w:tc>
+        <w:tc>
+          <w:tcPr>
+            <w:tcW w:w="1915" w:type="dxa"/>
+          </w:tcPr>
+          <w:p>
+            <w:r>
+              <w:t>Camps</w:t>
+            </w:r>
+          </w:p>
+        </w:tc>
+        <w:tc>
+          <w:tcPr>
+            <w:tcW w:w="1916" w:type="dxa"/>
+          </w:tcPr>
+          <w:p/>
+        </w:tc>
+      </w:tr>
+      <w:tr>
+        <w:tc>
+          <w:tcPr>
+            <w:tcW w:w="1915" w:type="dxa"/>
+          </w:tcPr>
+          <w:p/>
+        </w:tc>
+        <w:tc>
+          <w:tcPr>
+            <w:tcW w:w="1915" w:type="dxa"/>
+          </w:tcPr>
+          <w:p>
+            <w:pPr>
+              <w:rPr>
+                <w:color w:val="0000FF"/>
+              </w:rPr>
+            </w:pPr>
+            <w:r>
+              <w:rPr>
+                <w:color w:val="0000FF"/>
+              </w:rPr>
+              <w:t>Campus Tours</w:t>
+            </w:r>
+          </w:p>
+        </w:tc>
+        <w:tc>
+          <w:tcPr>
+            <w:tcW w:w="1915" w:type="dxa"/>
+          </w:tcPr>
+          <w:p/>
+        </w:tc>
+        <w:tc>
+          <w:tcPr>
+            <w:tcW w:w="1915" w:type="dxa"/>
+          </w:tcPr>
+          <w:p/>
+        </w:tc>
+        <w:tc>
+          <w:tcPr>
+            <w:tcW w:w="1916" w:type="dxa"/>
           </w:tcPr>
           <w:p/>
         </w:tc>
@@ -8475,309 +8178,86 @@
             <w:tcW w:w="1915" w:type="dxa"/>
           </w:tcPr>
           <w:p>
-            <w:r>
-              <w:t>About</w:t>
-            </w:r>
-          </w:p>
-        </w:tc>
-        <w:tc>
-          <w:tcPr>
-            <w:tcW w:w="1915" w:type="dxa"/>
-          </w:tcPr>
-          <w:p>
-            <w:r>
-              <w:t>Admissions</w:t>
-            </w:r>
-          </w:p>
-        </w:tc>
-        <w:tc>
-          <w:tcPr>
-            <w:tcW w:w="1915" w:type="dxa"/>
-          </w:tcPr>
-          <w:p>
-            <w:r>
-              <w:t>Academics</w:t>
-            </w:r>
-          </w:p>
-        </w:tc>
-        <w:tc>
-          <w:tcPr>
-            <w:tcW w:w="1915" w:type="dxa"/>
-          </w:tcPr>
-          <w:p>
-            <w:r>
-              <w:t>Athletics</w:t>
-            </w:r>
-          </w:p>
-        </w:tc>
-        <w:tc>
-          <w:tcPr>
-            <w:tcW w:w="1916" w:type="dxa"/>
-          </w:tcPr>
-          <w:p>
-            <w:r>
-              <w:t>Research</w:t>
-            </w:r>
-          </w:p>
-        </w:tc>
-      </w:tr>
-      <w:tr>
-        <w:tc>
-          <w:tcPr>
-            <w:tcW w:w="1915" w:type="dxa"/>
-          </w:tcPr>
-          <w:p/>
-        </w:tc>
-        <w:tc>
-          <w:tcPr>
-            <w:tcW w:w="1915" w:type="dxa"/>
-          </w:tcPr>
-          <w:p/>
-        </w:tc>
-        <w:tc>
-          <w:tcPr>
-            <w:tcW w:w="1915" w:type="dxa"/>
-          </w:tcPr>
-          <w:p/>
-        </w:tc>
-        <w:tc>
-          <w:tcPr>
-            <w:tcW w:w="1915" w:type="dxa"/>
-          </w:tcPr>
-          <w:p/>
-        </w:tc>
-        <w:tc>
-          <w:tcPr>
-            <w:tcW w:w="1916" w:type="dxa"/>
-          </w:tcPr>
-          <w:p/>
-        </w:tc>
-      </w:tr>
-      <w:tr>
-        <w:tc>
-          <w:tcPr>
-            <w:tcW w:w="1915" w:type="dxa"/>
-          </w:tcPr>
-          <w:p/>
-        </w:tc>
-        <w:tc>
-          <w:tcPr>
-            <w:tcW w:w="1915" w:type="dxa"/>
-          </w:tcPr>
-          <w:p/>
-        </w:tc>
-        <w:tc>
-          <w:tcPr>
-            <w:tcW w:w="1915" w:type="dxa"/>
-          </w:tcPr>
-          <w:p/>
-        </w:tc>
-        <w:tc>
-          <w:tcPr>
-            <w:tcW w:w="1915" w:type="dxa"/>
-          </w:tcPr>
-          <w:p/>
-        </w:tc>
-        <w:tc>
-          <w:tcPr>
-            <w:tcW w:w="1916" w:type="dxa"/>
-          </w:tcPr>
-          <w:p/>
-        </w:tc>
-      </w:tr>
-      <w:tr>
-        <w:tc>
-          <w:tcPr>
-            <w:tcW w:w="1915" w:type="dxa"/>
-          </w:tcPr>
-          <w:p/>
-        </w:tc>
-        <w:tc>
-          <w:tcPr>
-            <w:tcW w:w="1915" w:type="dxa"/>
-          </w:tcPr>
-          <w:p/>
-        </w:tc>
-        <w:tc>
-          <w:tcPr>
-            <w:tcW w:w="1915" w:type="dxa"/>
-          </w:tcPr>
-          <w:p/>
-        </w:tc>
-        <w:tc>
-          <w:tcPr>
-            <w:tcW w:w="1915" w:type="dxa"/>
-          </w:tcPr>
-          <w:p/>
-        </w:tc>
-        <w:tc>
-          <w:tcPr>
-            <w:tcW w:w="1916" w:type="dxa"/>
-          </w:tcPr>
-          <w:p/>
-        </w:tc>
-      </w:tr>
-      <w:tr>
-        <w:tc>
-          <w:tcPr>
-            <w:tcW w:w="1915" w:type="dxa"/>
-          </w:tcPr>
-          <w:p/>
-        </w:tc>
-        <w:tc>
-          <w:tcPr>
-            <w:tcW w:w="1915" w:type="dxa"/>
-          </w:tcPr>
-          <w:p/>
-        </w:tc>
-        <w:tc>
-          <w:tcPr>
-            <w:tcW w:w="1915" w:type="dxa"/>
-          </w:tcPr>
-          <w:p/>
-        </w:tc>
-        <w:tc>
-          <w:tcPr>
-            <w:tcW w:w="1915" w:type="dxa"/>
-          </w:tcPr>
-          <w:p/>
-        </w:tc>
-        <w:tc>
-          <w:tcPr>
-            <w:tcW w:w="1916" w:type="dxa"/>
-          </w:tcPr>
-          <w:p/>
-        </w:tc>
-      </w:tr>
-      <w:tr>
-        <w:tc>
-          <w:tcPr>
-            <w:tcW w:w="1915" w:type="dxa"/>
-          </w:tcPr>
-          <w:p/>
-        </w:tc>
-        <w:tc>
-          <w:tcPr>
-            <w:tcW w:w="1915" w:type="dxa"/>
-          </w:tcPr>
-          <w:p/>
-        </w:tc>
-        <w:tc>
-          <w:tcPr>
-            <w:tcW w:w="1915" w:type="dxa"/>
-          </w:tcPr>
-          <w:p/>
-        </w:tc>
-        <w:tc>
-          <w:tcPr>
-            <w:tcW w:w="1915" w:type="dxa"/>
-          </w:tcPr>
-          <w:p/>
-        </w:tc>
-        <w:tc>
-          <w:tcPr>
-            <w:tcW w:w="1916" w:type="dxa"/>
-          </w:tcPr>
-          <w:p/>
-        </w:tc>
-      </w:tr>
-      <w:tr>
-        <w:tc>
-          <w:tcPr>
-            <w:tcW w:w="1915" w:type="dxa"/>
-          </w:tcPr>
-          <w:p/>
-        </w:tc>
-        <w:tc>
-          <w:tcPr>
-            <w:tcW w:w="1915" w:type="dxa"/>
-          </w:tcPr>
-          <w:p/>
-        </w:tc>
-        <w:tc>
-          <w:tcPr>
-            <w:tcW w:w="1915" w:type="dxa"/>
-          </w:tcPr>
-          <w:p/>
-        </w:tc>
-        <w:tc>
-          <w:tcPr>
-            <w:tcW w:w="1915" w:type="dxa"/>
-          </w:tcPr>
-          <w:p/>
-        </w:tc>
-        <w:tc>
-          <w:tcPr>
-            <w:tcW w:w="1916" w:type="dxa"/>
-          </w:tcPr>
-          <w:p/>
-        </w:tc>
-      </w:tr>
-      <w:tr>
-        <w:tc>
-          <w:tcPr>
-            <w:tcW w:w="1915" w:type="dxa"/>
-          </w:tcPr>
-          <w:p/>
-        </w:tc>
-        <w:tc>
-          <w:tcPr>
-            <w:tcW w:w="1915" w:type="dxa"/>
-          </w:tcPr>
-          <w:p/>
-        </w:tc>
-        <w:tc>
-          <w:tcPr>
-            <w:tcW w:w="1915" w:type="dxa"/>
-          </w:tcPr>
-          <w:p/>
-        </w:tc>
-        <w:tc>
-          <w:tcPr>
-            <w:tcW w:w="1915" w:type="dxa"/>
-          </w:tcPr>
-          <w:p/>
-        </w:tc>
-        <w:tc>
-          <w:tcPr>
-            <w:tcW w:w="1916" w:type="dxa"/>
-          </w:tcPr>
-          <w:p/>
-        </w:tc>
-      </w:tr>
-      <w:tr>
-        <w:tc>
-          <w:tcPr>
-            <w:tcW w:w="1915" w:type="dxa"/>
-          </w:tcPr>
-          <w:p/>
-        </w:tc>
-        <w:tc>
-          <w:tcPr>
-            <w:tcW w:w="1915" w:type="dxa"/>
-          </w:tcPr>
-          <w:p/>
-        </w:tc>
-        <w:tc>
-          <w:tcPr>
-            <w:tcW w:w="1915" w:type="dxa"/>
-          </w:tcPr>
-          <w:p/>
-        </w:tc>
-        <w:tc>
-          <w:tcPr>
-            <w:tcW w:w="1915" w:type="dxa"/>
-          </w:tcPr>
-          <w:p/>
-        </w:tc>
-        <w:tc>
-          <w:tcPr>
-            <w:tcW w:w="1916" w:type="dxa"/>
-          </w:tcPr>
-          <w:p/>
+            <w:pPr>
+              <w:rPr>
+                <w:color w:val="0000FF"/>
+              </w:rPr>
+            </w:pPr>
+            <w:r>
+              <w:rPr>
+                <w:color w:val="0000FF"/>
+              </w:rPr>
+              <w:t>Prospective Students</w:t>
+            </w:r>
+          </w:p>
+        </w:tc>
+        <w:tc>
+          <w:tcPr>
+            <w:tcW w:w="1915" w:type="dxa"/>
+          </w:tcPr>
+          <w:p>
+            <w:pPr>
+              <w:rPr>
+                <w:color w:val="0000FF"/>
+              </w:rPr>
+            </w:pPr>
+            <w:r>
+              <w:rPr>
+                <w:color w:val="0000FF"/>
+              </w:rPr>
+              <w:t>Current Students</w:t>
+            </w:r>
+          </w:p>
+        </w:tc>
+        <w:tc>
+          <w:tcPr>
+            <w:tcW w:w="1915" w:type="dxa"/>
+          </w:tcPr>
+          <w:p>
+            <w:r>
+              <w:t>Graduate Students</w:t>
+            </w:r>
+          </w:p>
+        </w:tc>
+        <w:tc>
+          <w:tcPr>
+            <w:tcW w:w="1915" w:type="dxa"/>
+          </w:tcPr>
+          <w:p>
+            <w:pPr>
+              <w:rPr>
+                <w:color w:val="0000FF"/>
+              </w:rPr>
+            </w:pPr>
+            <w:r>
+              <w:rPr>
+                <w:color w:val="0000FF"/>
+              </w:rPr>
+              <w:t>Alumni</w:t>
+            </w:r>
+          </w:p>
+        </w:tc>
+        <w:tc>
+          <w:tcPr>
+            <w:tcW w:w="1916" w:type="dxa"/>
+          </w:tcPr>
+          <w:p>
+            <w:pPr>
+              <w:rPr>
+                <w:color w:val="0000FF"/>
+              </w:rPr>
+            </w:pPr>
+            <w:r>
+              <w:rPr>
+                <w:color w:val="0000FF"/>
+              </w:rPr>
+              <w:t>Parents and Friends</w:t>
+            </w:r>
+          </w:p>
         </w:tc>
       </w:tr>
     </w:tbl>
+    <w:p/>
     <w:p/>
     <w:sectPr>
       <w:pgSz w:w="12240" w:h="15840"/>

</xml_diff>